<commit_message>
Update Projectvoorstel - Webapplicatie Innovatie.docx
</commit_message>
<xml_diff>
--- a/algemene documentatie/Projectvoorstel - Webapplicatie Innovatie.docx
+++ b/algemene documentatie/Projectvoorstel - Webapplicatie Innovatie.docx
@@ -10,7 +10,6 @@
           <w:docPartUnique/>
         </w:docPartObj>
       </w:sdtPr>
-      <w:sdtEndPr/>
       <w:sdtContent>
         <w:p/>
         <w:p/>
@@ -88,7 +87,6 @@
                   <w:dataBinding w:prefixMappings="xmlns:ns0='http://schemas.openxmlformats.org/package/2006/metadata/core-properties' xmlns:ns1='http://purl.org/dc/elements/1.1/'" w:xpath="/ns0:coreProperties[1]/ns1:title[1]" w:storeItemID="{6C3C8BC8-F283-45AE-878A-BAB7291924A1}"/>
                   <w:text/>
                 </w:sdtPr>
-                <w:sdtEndPr/>
                 <w:sdtContent>
                   <w:p>
                     <w:pPr>
@@ -136,7 +134,6 @@
                     <w:dataBinding w:prefixMappings="xmlns:ns0='http://purl.org/dc/elements/1.1/' xmlns:ns1='http://schemas.openxmlformats.org/package/2006/metadata/core-properties' " w:xpath="/ns1:coreProperties[1]/ns0:subject[1]" w:storeItemID="{6C3C8BC8-F283-45AE-878A-BAB7291924A1}"/>
                     <w:text/>
                   </w:sdtPr>
-                  <w:sdtEndPr/>
                   <w:sdtContent>
                     <w:r>
                       <w:rPr>
@@ -165,7 +162,6 @@
                       <w:calendar w:val="gregorian"/>
                     </w:date>
                   </w:sdtPr>
-                  <w:sdtEndPr/>
                   <w:sdtContent>
                     <w:r>
                       <w:t>19</w:t>
@@ -370,13 +366,8 @@
         <w:t xml:space="preserve">: </w:t>
       </w:r>
       <w:r>
-        <w:t xml:space="preserve">Cees-Jan </w:t>
-      </w:r>
-      <w:proofErr w:type="spellStart"/>
-      <w:r>
-        <w:t>Berman</w:t>
-      </w:r>
-      <w:proofErr w:type="spellEnd"/>
+        <w:t>Cees-Jan Berman</w:t>
+      </w:r>
       <w:r>
         <w:tab/>
       </w:r>
@@ -397,13 +388,7 @@
         <w:rPr>
           <w:lang w:val="en-GB"/>
         </w:rPr>
-        <w:t xml:space="preserve"> </w:t>
-      </w:r>
-      <w:r>
-        <w:rPr>
-          <w:lang w:val="en-GB"/>
-        </w:rPr>
-        <w:t>+31 6 20650325</w:t>
+        <w:t xml:space="preserve"> +31 6 20650325</w:t>
       </w:r>
     </w:p>
     <w:p>
@@ -782,19 +767,11 @@
                 <w:lang w:eastAsia="nl-NL"/>
               </w:rPr>
             </w:pPr>
-            <w:proofErr w:type="spellStart"/>
             <w:r>
               <w:rPr>
                 <w:lang w:eastAsia="nl-NL"/>
               </w:rPr>
-              <w:t>Initial</w:t>
-            </w:r>
-            <w:proofErr w:type="spellEnd"/>
-            <w:r>
-              <w:rPr>
-                <w:lang w:eastAsia="nl-NL"/>
-              </w:rPr>
-              <w:t xml:space="preserve"> document</w:t>
+              <w:t>Initial document</w:t>
             </w:r>
           </w:p>
         </w:tc>
@@ -2545,37 +2522,8 @@
     </w:p>
     <w:p/>
     <w:p>
-      <w:proofErr w:type="spellStart"/>
-      <w:r>
-        <w:t>Innovision</w:t>
-      </w:r>
-      <w:proofErr w:type="spellEnd"/>
-      <w:r>
-        <w:t xml:space="preserve"> Solutions is een bedrijf opgericht in 2010 door studenten van </w:t>
-      </w:r>
-      <w:proofErr w:type="spellStart"/>
-      <w:r>
-        <w:t>Scalda</w:t>
-      </w:r>
-      <w:proofErr w:type="spellEnd"/>
-      <w:r>
-        <w:t xml:space="preserve">. Het doel van ons bedrijf is om de leeromgeving van de studenten Software </w:t>
-      </w:r>
-      <w:proofErr w:type="spellStart"/>
-      <w:r>
-        <w:t>developer</w:t>
-      </w:r>
-      <w:proofErr w:type="spellEnd"/>
-      <w:r>
-        <w:t xml:space="preserve"> &amp; mediavormgever binnen </w:t>
-      </w:r>
-      <w:proofErr w:type="spellStart"/>
-      <w:r>
-        <w:t>Scalda</w:t>
-      </w:r>
-      <w:proofErr w:type="spellEnd"/>
-      <w:r>
-        <w:t xml:space="preserve"> Terneuzen te verrijken.</w:t>
+      <w:r>
+        <w:t>Innovision Solutions is een bedrijf opgericht in 2010 door studenten van Scalda. Het doel van ons bedrijf is om de leeromgeving van de studenten Software developer &amp; mediavormgever binnen Scalda Terneuzen te verrijken.</w:t>
       </w:r>
     </w:p>
     <w:p/>
@@ -2648,15 +2596,7 @@
         <w:t>De klant heeft</w:t>
       </w:r>
       <w:r>
-        <w:t xml:space="preserve"> behoefte aan een webapplicatie waarmee docenten de voortgang van de fictieve bedrijven en de individuele prestaties van studenten kunnen evalueren en beoordelen binnen het kader van ons schoolproject. De applicatie moet het mogelijk maken dat docenten scores toekennen op verschillende criteria, zoals marketing, sociale vaardigheden en andere relevante aspecten. Daarnaast moeten docenten </w:t>
-      </w:r>
-      <w:proofErr w:type="spellStart"/>
-      <w:r>
-        <w:t>retrospectives</w:t>
-      </w:r>
-      <w:proofErr w:type="spellEnd"/>
-      <w:r>
-        <w:t xml:space="preserve"> en reflecties van studenten kunnen raadplegen en bewerken. De applicatie</w:t>
+        <w:t xml:space="preserve"> behoefte aan een webapplicatie waarmee docenten de voortgang van de fictieve bedrijven en de individuele prestaties van studenten kunnen evalueren en beoordelen binnen het kader van ons schoolproject. De applicatie moet het mogelijk maken dat docenten scores toekennen op verschillende criteria, zoals marketing, sociale vaardigheden en andere relevante aspecten. Daarnaast moeten docenten retrospectives en reflecties van studenten kunnen raadplegen en bewerken. De applicatie</w:t>
       </w:r>
       <w:r>
         <w:t xml:space="preserve"> </w:t>
@@ -2986,8 +2926,10 @@
           <w:bdr w:val="none" w:sz="0" w:space="0" w:color="auto" w:frame="1"/>
         </w:rPr>
         <w:lastRenderedPageBreak/>
-        <w:t>B1-K2-W2: Test</w:t>
-      </w:r>
+        <w:t>B1-K2-W2: Testen</w:t>
+      </w:r>
+    </w:p>
+    <w:p>
       <w:r>
         <w:rPr>
           <w:rStyle w:val="normaltextrun"/>
@@ -2996,22 +2938,115 @@
           <w:color w:val="000000"/>
           <w:bdr w:val="none" w:sz="0" w:space="0" w:color="auto" w:frame="1"/>
         </w:rPr>
-        <w:t>en</w:t>
-      </w:r>
-    </w:p>
-    <w:p>
+        <w:t>-</w:t>
+      </w:r>
+      <w:r>
+        <w:t>Uitgevoerde acceptatietest</w:t>
+      </w:r>
+    </w:p>
+    <w:p/>
+    <w:p>
+      <w:pPr>
+        <w:rPr>
+          <w:b/>
+          <w:bCs/>
+          <w:color w:val="000000"/>
+        </w:rPr>
+      </w:pPr>
+      <w:r>
+        <w:rPr>
+          <w:b/>
+          <w:bCs/>
+          <w:color w:val="000000"/>
+        </w:rPr>
+        <w:t>B1-K3-W3 Evalueren</w:t>
+      </w:r>
+    </w:p>
+    <w:p>
+      <w:r>
+        <w:rPr>
+          <w:b/>
+          <w:bCs/>
+        </w:rPr>
+        <w:t xml:space="preserve">- </w:t>
+      </w:r>
+      <w:r>
+        <w:t xml:space="preserve">Sprintreview </w:t>
+      </w:r>
+    </w:p>
+    <w:p>
+      <w:r>
+        <w:t>- Retrospective</w:t>
+      </w:r>
+    </w:p>
+    <w:p/>
+    <w:p>
+      <w:pPr>
+        <w:rPr>
+          <w:rStyle w:val="Kop1Char"/>
+          <w:b w:val="0"/>
+          <w:bCs w:val="0"/>
+        </w:rPr>
+      </w:pPr>
+      <w:r>
+        <w:rPr>
+          <w:b/>
+          <w:bCs/>
+        </w:rPr>
+        <w:t xml:space="preserve">Leerdoelen </w:t>
+      </w:r>
+      <w:r>
+        <w:rPr>
+          <w:b/>
+          <w:bCs/>
+        </w:rPr>
+        <w:t>Lars</w:t>
+      </w:r>
+      <w:r>
+        <w:rPr>
+          <w:b/>
+          <w:bCs/>
+        </w:rPr>
+        <w:t>;</w:t>
+      </w:r>
+    </w:p>
+    <w:p>
+      <w:pPr>
+        <w:rPr>
+          <w:rStyle w:val="Kop1Char"/>
+          <w:sz w:val="24"/>
+          <w:szCs w:val="24"/>
+        </w:rPr>
+      </w:pPr>
+    </w:p>
+    <w:p>
+      <w:pPr>
+        <w:rPr>
+          <w:rStyle w:val="Kop1Char"/>
+        </w:rPr>
+      </w:pPr>
       <w:r>
         <w:rPr>
           <w:rStyle w:val="normaltextrun"/>
           <w:b/>
           <w:bCs/>
           <w:color w:val="000000"/>
-          <w:bdr w:val="none" w:sz="0" w:space="0" w:color="auto" w:frame="1"/>
-        </w:rPr>
-        <w:t>-</w:t>
-      </w:r>
-      <w:r>
-        <w:t>Uitgevoerde acceptatietest</w:t>
+          <w:shd w:val="clear" w:color="auto" w:fill="FFFFFF"/>
+        </w:rPr>
+        <w:t>B1-K1-W3: Levert een bijdrage aan het ontwerp</w:t>
+      </w:r>
+      <w:r>
+        <w:rPr>
+          <w:rStyle w:val="eop"/>
+          <w:color w:val="000000"/>
+          <w:shd w:val="clear" w:color="auto" w:fill="FFFFFF"/>
+        </w:rPr>
+        <w:t> </w:t>
+      </w:r>
+    </w:p>
+    <w:p>
+      <w:r>
+        <w:t>- Ontwerpdocument</w:t>
       </w:r>
     </w:p>
     <w:p/>
@@ -3033,35 +3068,17 @@
       </w:r>
     </w:p>
     <w:p>
-      <w:r>
-        <w:rPr>
-          <w:b/>
-          <w:bCs/>
-        </w:rPr>
-        <w:t xml:space="preserve">- </w:t>
-      </w:r>
-      <w:r>
-        <w:t xml:space="preserve">Sprintreview </w:t>
-      </w:r>
-    </w:p>
-    <w:p>
-      <w:pPr>
-        <w:rPr>
-          <w:b/>
-          <w:bCs/>
-        </w:rPr>
-      </w:pPr>
-      <w:r>
-        <w:t xml:space="preserve">- </w:t>
-      </w:r>
-      <w:proofErr w:type="spellStart"/>
-      <w:r>
-        <w:t>R</w:t>
-      </w:r>
-      <w:r>
-        <w:t>etrospective</w:t>
-      </w:r>
-      <w:proofErr w:type="spellEnd"/>
+      <w:pPr>
+        <w:rPr>
+          <w:color w:val="000000"/>
+        </w:rPr>
+      </w:pPr>
+      <w:r>
+        <w:rPr>
+          <w:color w:val="000000"/>
+        </w:rPr>
+        <w:t>- Kijken of ik, Lars, oefenexamen kan afronden</w:t>
+      </w:r>
     </w:p>
     <w:p>
       <w:pPr>
@@ -3649,6 +3666,7 @@
           <w:rFonts w:cs="Times New Roman (Hoofdtekst CS)"/>
           <w:lang w:val="en-GB"/>
         </w:rPr>
+        <w:lastRenderedPageBreak/>
         <w:t>22-01-2024 t/m 09-02-2024: US 1 t/m 9 &amp; US 36, 37 &amp; 38</w:t>
       </w:r>
     </w:p>
@@ -5500,26 +5518,11 @@
     <w:r>
       <w:tab/>
     </w:r>
-    <w:r>
-      <w:fldChar w:fldCharType="begin"/>
-    </w:r>
-    <w:r>
-      <w:instrText xml:space="preserve"> DOCPROPERTY  Bedrijfnaam  \* MERGEFORMAT </w:instrText>
-    </w:r>
-    <w:r>
-      <w:fldChar w:fldCharType="separate"/>
-    </w:r>
-    <w:proofErr w:type="spellStart"/>
-    <w:r>
-      <w:t>Innovision</w:t>
-    </w:r>
-    <w:proofErr w:type="spellEnd"/>
-    <w:r>
-      <w:t xml:space="preserve"> Solutions</w:t>
-    </w:r>
-    <w:r>
-      <w:fldChar w:fldCharType="end"/>
-    </w:r>
+    <w:fldSimple w:instr=" DOCPROPERTY  Bedrijfnaam  \* MERGEFORMAT ">
+      <w:r>
+        <w:t>Innovision Solutions</w:t>
+      </w:r>
+    </w:fldSimple>
   </w:p>
 </w:ftr>
 </file>
@@ -5628,7 +5631,6 @@
           <w:docPartUnique/>
         </w:docPartObj>
       </w:sdtPr>
-      <w:sdtEndPr/>
       <w:sdtContent>
         <w:r>
           <w:rPr>
@@ -5695,7 +5697,6 @@
                                 </w:rPr>
                                 <w:id w:val="-1131474261"/>
                               </w:sdtPr>
-                              <w:sdtEndPr/>
                               <w:sdtContent>
                                 <w:p>
                                   <w:pPr>
@@ -5770,7 +5771,6 @@
                           </w:rPr>
                           <w:id w:val="-1131474261"/>
                         </w:sdtPr>
-                        <w:sdtEndPr/>
                         <w:sdtContent>
                           <w:p>
                             <w:pPr>
@@ -11022,6 +11022,7 @@
   <w:style w:type="character" w:default="1" w:styleId="Standaardalinea-lettertype">
     <w:name w:val="Default Paragraph Font"/>
     <w:uiPriority w:val="1"/>
+    <w:semiHidden/>
     <w:unhideWhenUsed/>
   </w:style>
   <w:style w:type="table" w:default="1" w:styleId="Standaardtabel">

</xml_diff>